<commit_message>
How to standardise priors
</commit_message>
<xml_diff>
--- a/Prior Definition for CMSY and SPICT.docx
+++ b/Prior Definition for CMSY and SPICT.docx
@@ -141,6 +141,32 @@
       <w:r>
         <w:t>I’m not certain about this!</w:t>
       </w:r>
+      <w:r>
+        <w:t xml:space="preserve"> But it seems to be this:</w:t>
+      </w:r>
+    </w:p>
+    <w:p>
+      <w:r>
+        <w:t>=ABS(</w:t>
+      </w:r>
+      <w:proofErr w:type="spellStart"/>
+      <w:proofErr w:type="gramStart"/>
+      <w:r>
+        <w:t>log.r</w:t>
+      </w:r>
+      <w:proofErr w:type="spellEnd"/>
+      <w:proofErr w:type="gramEnd"/>
+      <w:r>
+        <w:t>-(LOG(</w:t>
+      </w:r>
+      <w:proofErr w:type="spellStart"/>
+      <w:r>
+        <w:t>r.low</w:t>
+      </w:r>
+      <w:proofErr w:type="spellEnd"/>
+      <w:r>
+        <w:t>)/2))</w:t>
+      </w:r>
     </w:p>
     <w:p>
       <w:pPr>
@@ -277,6 +303,7 @@
     </w:p>
     <w:p>
       <w:r>
+        <w:lastRenderedPageBreak/>
         <w:t>Froese et al paper, does not say what is used for stocks with medium biomass.</w:t>
       </w:r>
     </w:p>
@@ -285,8 +312,12 @@
         <w:pStyle w:val="Heading3"/>
       </w:pPr>
       <w:r>
-        <w:lastRenderedPageBreak/>
         <w:t>BSM</w:t>
+      </w:r>
+    </w:p>
+    <w:p>
+      <w:r>
+        <w:t>Not sure how the BSM uses the k prior and its sd. It seems to be a starting point for the search.</w:t>
       </w:r>
     </w:p>
     <w:p>
@@ -362,6 +393,84 @@
       <w:pPr>
         <w:pStyle w:val="Heading2"/>
       </w:pPr>
+      <w:proofErr w:type="spellStart"/>
+      <w:r>
+        <w:rPr>
+          <w:rFonts w:ascii="Consolas" w:hAnsi="Consolas"/>
+          <w:color w:val="032F62"/>
+          <w:sz w:val="18"/>
+          <w:szCs w:val="18"/>
+          <w:shd w:val="clear" w:color="auto" w:fill="FFFFFF"/>
+        </w:rPr>
+        <w:t>sd.log.k</w:t>
+      </w:r>
+      <w:proofErr w:type="spellEnd"/>
+      <w:r>
+        <w:rPr>
+          <w:rFonts w:ascii="Consolas" w:hAnsi="Consolas"/>
+          <w:color w:val="032F62"/>
+          <w:sz w:val="18"/>
+          <w:szCs w:val="18"/>
+          <w:shd w:val="clear" w:color="auto" w:fill="FFFFFF"/>
+        </w:rPr>
+        <w:t xml:space="preserve">            &lt;- (</w:t>
+      </w:r>
+      <w:proofErr w:type="spellStart"/>
+      <w:r>
+        <w:rPr>
+          <w:rFonts w:ascii="Consolas" w:hAnsi="Consolas"/>
+          <w:color w:val="032F62"/>
+          <w:sz w:val="18"/>
+          <w:szCs w:val="18"/>
+          <w:shd w:val="clear" w:color="auto" w:fill="FFFFFF"/>
+        </w:rPr>
+        <w:t>log.k</w:t>
+      </w:r>
+      <w:proofErr w:type="spellEnd"/>
+      <w:r>
+        <w:rPr>
+          <w:rFonts w:ascii="Consolas" w:hAnsi="Consolas"/>
+          <w:color w:val="032F62"/>
+          <w:sz w:val="18"/>
+          <w:szCs w:val="18"/>
+          <w:shd w:val="clear" w:color="auto" w:fill="FFFFFF"/>
+        </w:rPr>
+        <w:t>-log(</w:t>
+      </w:r>
+      <w:proofErr w:type="spellStart"/>
+      <w:r>
+        <w:rPr>
+          <w:rFonts w:ascii="Consolas" w:hAnsi="Consolas"/>
+          <w:color w:val="032F62"/>
+          <w:sz w:val="18"/>
+          <w:szCs w:val="18"/>
+          <w:shd w:val="clear" w:color="auto" w:fill="FFFFFF"/>
+        </w:rPr>
+        <w:t>k</w:t>
+      </w:r>
+      <w:r>
+        <w:rPr>
+          <w:rFonts w:ascii="Consolas" w:hAnsi="Consolas"/>
+          <w:color w:val="032F62"/>
+          <w:sz w:val="18"/>
+          <w:szCs w:val="18"/>
+          <w:shd w:val="clear" w:color="auto" w:fill="FFFFFF"/>
+        </w:rPr>
+        <w:t>.low</w:t>
+      </w:r>
+      <w:bookmarkStart w:id="0" w:name="_GoBack"/>
+      <w:bookmarkEnd w:id="0"/>
+      <w:proofErr w:type="spellEnd"/>
+      <w:r>
+        <w:rPr>
+          <w:rFonts w:ascii="Consolas" w:hAnsi="Consolas"/>
+          <w:color w:val="032F62"/>
+          <w:sz w:val="18"/>
+          <w:szCs w:val="18"/>
+          <w:shd w:val="clear" w:color="auto" w:fill="FFFFFF"/>
+        </w:rPr>
+        <w:t>))/4</w:t>
+      </w:r>
     </w:p>
     <w:p>
       <w:pPr>
@@ -1036,10 +1145,7 @@
         <w:pStyle w:val="Heading2"/>
       </w:pPr>
     </w:p>
-    <w:p>
-      <w:bookmarkStart w:id="0" w:name="_GoBack"/>
-      <w:bookmarkEnd w:id="0"/>
-    </w:p>
+    <w:p/>
     <w:p>
       <w:pPr>
         <w:pStyle w:val="Heading2"/>

</xml_diff>